<commit_message>
Added message to use all files from addemp folder
</commit_message>
<xml_diff>
--- a/Transition_doc.docx
+++ b/Transition_doc.docx
@@ -19,15 +19,7 @@
         <w:t>Project Partner</w:t>
       </w:r>
       <w:r>
-        <w:t xml:space="preserve">: Barb </w:t>
-      </w:r>
-      <w:proofErr w:type="spellStart"/>
-      <w:r>
-        <w:t>Cicholski</w:t>
-      </w:r>
-      <w:proofErr w:type="spellEnd"/>
-      <w:r>
-        <w:t xml:space="preserve"> (</w:t>
+        <w:t>: Barb Cicholski (</w:t>
       </w:r>
       <w:hyperlink r:id="rId5" w:history="1">
         <w:r>
@@ -67,13 +59,8 @@
     <w:p>
       <w:r>
         <w:tab/>
-        <w:t xml:space="preserve">Yatharth </w:t>
-      </w:r>
-      <w:proofErr w:type="spellStart"/>
-      <w:r>
-        <w:t>Khullar</w:t>
-      </w:r>
-      <w:proofErr w:type="spellEnd"/>
+        <w:t>Yatharth Khullar</w:t>
+      </w:r>
     </w:p>
     <w:p/>
     <w:p>
@@ -90,23 +77,7 @@
     <w:p>
       <w:r>
         <w:tab/>
-        <w:t xml:space="preserve">On </w:t>
-      </w:r>
-      <w:proofErr w:type="spellStart"/>
-      <w:r>
-        <w:t>Github</w:t>
-      </w:r>
-      <w:proofErr w:type="spellEnd"/>
-      <w:r>
-        <w:t xml:space="preserve">, most of core functionality and layout is located in </w:t>
-      </w:r>
-      <w:proofErr w:type="spellStart"/>
-      <w:r>
-        <w:t>addemp</w:t>
-      </w:r>
-      <w:proofErr w:type="spellEnd"/>
-      <w:r>
-        <w:t xml:space="preserve"> folder:</w:t>
+        <w:t>On Github, most of core functionality and layout is located in addemp folder:</w:t>
       </w:r>
     </w:p>
     <w:p>
@@ -129,21 +100,8 @@
           <w:numId w:val="1"/>
         </w:numPr>
       </w:pPr>
-      <w:proofErr w:type="spellStart"/>
-      <w:r>
-        <w:t>Database.php</w:t>
-      </w:r>
-      <w:proofErr w:type="spellEnd"/>
-      <w:r>
-        <w:t xml:space="preserve">: </w:t>
-      </w:r>
-      <w:proofErr w:type="spellStart"/>
-      <w:r>
-        <w:t>php</w:t>
-      </w:r>
-      <w:proofErr w:type="spellEnd"/>
-      <w:r>
-        <w:t xml:space="preserve"> file that is used to initiate new user registration.</w:t>
+      <w:r>
+        <w:t>Database.php: php file that is used to initiate new user registration.</w:t>
       </w:r>
     </w:p>
     <w:p>
@@ -166,13 +124,8 @@
           <w:numId w:val="1"/>
         </w:numPr>
       </w:pPr>
-      <w:proofErr w:type="spellStart"/>
-      <w:r>
-        <w:t>User_form.php</w:t>
-      </w:r>
-      <w:proofErr w:type="spellEnd"/>
-      <w:r>
-        <w:t>: Form used to to record new user’s information.</w:t>
+      <w:r>
+        <w:t>User_form.php: Form used to to record new user’s information.</w:t>
       </w:r>
     </w:p>
     <w:p>
@@ -183,29 +136,8 @@
           <w:numId w:val="1"/>
         </w:numPr>
       </w:pPr>
-      <w:proofErr w:type="spellStart"/>
-      <w:r>
-        <w:t>process.php</w:t>
-      </w:r>
-      <w:proofErr w:type="spellEnd"/>
-      <w:r>
-        <w:t xml:space="preserve">: Works along with </w:t>
-      </w:r>
-      <w:proofErr w:type="spellStart"/>
-      <w:r>
-        <w:t>Database.php</w:t>
-      </w:r>
-      <w:proofErr w:type="spellEnd"/>
-      <w:r>
-        <w:t xml:space="preserve"> and </w:t>
-      </w:r>
-      <w:proofErr w:type="spellStart"/>
-      <w:r>
-        <w:t>User_form.php</w:t>
-      </w:r>
-      <w:proofErr w:type="spellEnd"/>
-      <w:r>
-        <w:t xml:space="preserve"> to register new users.</w:t>
+      <w:r>
+        <w:t>process.php: Works along with Database.php and User_form.php to register new users.</w:t>
       </w:r>
     </w:p>
     <w:p>
@@ -308,311 +240,159 @@
         </w:numPr>
       </w:pPr>
       <w:r>
-        <w:t xml:space="preserve">Setup </w:t>
-      </w:r>
-      <w:proofErr w:type="spellStart"/>
-      <w:r>
-        <w:t>github</w:t>
-      </w:r>
-      <w:proofErr w:type="spellEnd"/>
-      <w:r>
-        <w:t xml:space="preserve"> on your personal machine and clone the repository.</w:t>
+        <w:t>Setup github on your personal machine and clone the repository.</w:t>
       </w:r>
     </w:p>
     <w:p/>
     <w:p>
       <w:r>
-        <w:t>At this point, I recommend that the XAMPP and backend be handled by someone with a Mac or Linux. This is simply because the MySQL engine in XAMPP sometimes does not close correctly and it becomes necessary to go into terminal and ‘</w:t>
-      </w:r>
-      <w:proofErr w:type="spellStart"/>
-      <w:r>
-        <w:t>sudo</w:t>
-      </w:r>
-      <w:proofErr w:type="spellEnd"/>
-      <w:r>
-        <w:t xml:space="preserve"> </w:t>
-      </w:r>
-      <w:proofErr w:type="spellStart"/>
-      <w:r>
-        <w:t>killall</w:t>
-      </w:r>
-      <w:proofErr w:type="spellEnd"/>
-      <w:r>
-        <w:t xml:space="preserve"> </w:t>
-      </w:r>
-      <w:proofErr w:type="spellStart"/>
-      <w:r>
-        <w:t>mysqld</w:t>
-      </w:r>
-      <w:proofErr w:type="spellEnd"/>
-      <w:r>
-        <w:t xml:space="preserve">’. </w:t>
-      </w:r>
-    </w:p>
-    <w:p/>
-    <w:p>
-      <w:r>
-        <w:t>For backend (XAMPP) individuals/team:</w:t>
-      </w:r>
-    </w:p>
-    <w:p>
-      <w:pPr>
-        <w:pStyle w:val="ListParagraph"/>
-        <w:numPr>
-          <w:ilvl w:val="0"/>
-          <w:numId w:val="4"/>
-        </w:numPr>
-      </w:pPr>
-      <w:r>
-        <w:t xml:space="preserve">Familiarize yourself with basics of PHP and </w:t>
-      </w:r>
-      <w:proofErr w:type="spellStart"/>
-      <w:r>
-        <w:t>PHPmyadmin</w:t>
-      </w:r>
-      <w:proofErr w:type="spellEnd"/>
-      <w:r>
-        <w:t>.</w:t>
-      </w:r>
-    </w:p>
-    <w:p>
-      <w:pPr>
-        <w:pStyle w:val="ListParagraph"/>
-        <w:numPr>
-          <w:ilvl w:val="0"/>
-          <w:numId w:val="4"/>
-        </w:numPr>
-      </w:pPr>
-      <w:r>
-        <w:t xml:space="preserve">Install XAMPP version 5.5.24 (available on </w:t>
-      </w:r>
-      <w:proofErr w:type="spellStart"/>
-      <w:r>
-        <w:t>sourceforge</w:t>
-      </w:r>
-      <w:proofErr w:type="spellEnd"/>
-      <w:r>
-        <w:t>). (CRITICAL as other versions might not work with the current process).</w:t>
-      </w:r>
-    </w:p>
-    <w:p>
-      <w:pPr>
-        <w:pStyle w:val="ListParagraph"/>
-        <w:numPr>
-          <w:ilvl w:val="0"/>
-          <w:numId w:val="4"/>
-        </w:numPr>
-      </w:pPr>
-      <w:r>
-        <w:t>Go into applications folder for XAMPP.</w:t>
-      </w:r>
-    </w:p>
-    <w:p>
-      <w:pPr>
-        <w:pStyle w:val="ListParagraph"/>
-        <w:numPr>
-          <w:ilvl w:val="0"/>
-          <w:numId w:val="4"/>
-        </w:numPr>
-      </w:pPr>
-      <w:r>
-        <w:lastRenderedPageBreak/>
-        <w:t xml:space="preserve">Go into </w:t>
-      </w:r>
-      <w:proofErr w:type="spellStart"/>
-      <w:r>
-        <w:t>htdocs</w:t>
-      </w:r>
-      <w:proofErr w:type="spellEnd"/>
-      <w:r>
-        <w:t xml:space="preserve"> folder in XAMPP folder.</w:t>
-      </w:r>
-    </w:p>
-    <w:p>
-      <w:pPr>
-        <w:pStyle w:val="ListParagraph"/>
-        <w:numPr>
-          <w:ilvl w:val="0"/>
-          <w:numId w:val="4"/>
-        </w:numPr>
-      </w:pPr>
-      <w:r>
-        <w:t xml:space="preserve">Paste </w:t>
-      </w:r>
-      <w:proofErr w:type="spellStart"/>
-      <w:r>
-        <w:t>addemp</w:t>
-      </w:r>
-      <w:proofErr w:type="spellEnd"/>
-      <w:r>
-        <w:t xml:space="preserve"> folder from </w:t>
-      </w:r>
-      <w:proofErr w:type="spellStart"/>
-      <w:r>
-        <w:t>github</w:t>
-      </w:r>
-      <w:proofErr w:type="spellEnd"/>
-      <w:r>
-        <w:t xml:space="preserve"> repo into this folder.</w:t>
-      </w:r>
-    </w:p>
-    <w:p>
-      <w:pPr>
-        <w:pStyle w:val="ListParagraph"/>
-        <w:numPr>
-          <w:ilvl w:val="0"/>
-          <w:numId w:val="4"/>
-        </w:numPr>
-      </w:pPr>
-      <w:r>
-        <w:t>Theoretically at this point if you open a web browser and type without quotes ‘</w:t>
-      </w:r>
-      <w:proofErr w:type="spellStart"/>
-      <w:r>
-        <w:t>local</w:t>
-      </w:r>
-      <w:r>
-        <w:t>host</w:t>
-      </w:r>
-      <w:proofErr w:type="spellEnd"/>
-      <w:r>
-        <w:t>/</w:t>
-      </w:r>
-      <w:proofErr w:type="spellStart"/>
-      <w:r>
-        <w:t>addemp</w:t>
-      </w:r>
-      <w:proofErr w:type="spellEnd"/>
-      <w:r>
-        <w:t>/</w:t>
-      </w:r>
-      <w:proofErr w:type="spellStart"/>
-      <w:r>
-        <w:t>SIM_Landing_Page.php</w:t>
-      </w:r>
-      <w:proofErr w:type="spellEnd"/>
-      <w:r>
-        <w:t>’, the landing page should open.</w:t>
-      </w:r>
-    </w:p>
-    <w:p>
-      <w:pPr>
-        <w:pStyle w:val="ListParagraph"/>
-        <w:numPr>
-          <w:ilvl w:val="0"/>
-          <w:numId w:val="4"/>
-        </w:numPr>
-      </w:pPr>
-      <w:r>
-        <w:t>Navigate yourself to different pages and see how the code is setup.</w:t>
-      </w:r>
-    </w:p>
-    <w:p>
-      <w:pPr>
-        <w:pStyle w:val="ListParagraph"/>
-        <w:numPr>
-          <w:ilvl w:val="0"/>
-          <w:numId w:val="4"/>
-        </w:numPr>
-      </w:pPr>
-      <w:r>
-        <w:t>In browser, type ‘</w:t>
-      </w:r>
-      <w:proofErr w:type="spellStart"/>
-      <w:r>
-        <w:t>localhost</w:t>
-      </w:r>
-      <w:proofErr w:type="spellEnd"/>
-      <w:r>
-        <w:t>/</w:t>
-      </w:r>
-      <w:proofErr w:type="spellStart"/>
-      <w:r>
-        <w:t>phpmyadmin</w:t>
-      </w:r>
-      <w:proofErr w:type="spellEnd"/>
-      <w:r>
-        <w:t>’.</w:t>
-      </w:r>
-    </w:p>
-    <w:p>
-      <w:pPr>
-        <w:pStyle w:val="ListParagraph"/>
-        <w:numPr>
-          <w:ilvl w:val="0"/>
-          <w:numId w:val="4"/>
-        </w:numPr>
-      </w:pPr>
-      <w:r>
-        <w:t>Create a new database</w:t>
-      </w:r>
-    </w:p>
-    <w:p>
-      <w:pPr>
-        <w:pStyle w:val="ListParagraph"/>
-        <w:numPr>
-          <w:ilvl w:val="0"/>
-          <w:numId w:val="4"/>
-        </w:numPr>
-      </w:pPr>
-      <w:r>
-        <w:t>Add the ‘</w:t>
-      </w:r>
-      <w:proofErr w:type="spellStart"/>
-      <w:r>
-        <w:t>User_info_Table</w:t>
-      </w:r>
-      <w:proofErr w:type="spellEnd"/>
-      <w:r>
-        <w:t>’ and ‘</w:t>
-      </w:r>
-      <w:proofErr w:type="spellStart"/>
-      <w:r>
-        <w:t>Test_info_Table</w:t>
-      </w:r>
-      <w:proofErr w:type="spellEnd"/>
-      <w:r>
-        <w:t xml:space="preserve">’ as shown in the screen shots in the </w:t>
-      </w:r>
-      <w:proofErr w:type="spellStart"/>
-      <w:r>
-        <w:t>github</w:t>
-      </w:r>
-      <w:proofErr w:type="spellEnd"/>
-      <w:r>
-        <w:t xml:space="preserve"> r</w:t>
+        <w:t xml:space="preserve">At this point, I recommend that the XAMPP and backend be handled by someone with a Mac or Linux. This is simply because the MySQL engine in XAMPP sometimes does not close correctly and it becomes necessary to go into terminal and ‘sudo killall mysqld’. </w:t>
+      </w:r>
+    </w:p>
+    <w:p>
+      <w:r>
+        <w:t>-USE ALL TEMPLATE AND FILES FROM ADDEMP FOLDER; Ignore copies in main repo</w:t>
       </w:r>
       <w:bookmarkStart w:id="0" w:name="_GoBack"/>
       <w:bookmarkEnd w:id="0"/>
-      <w:r>
-        <w:t xml:space="preserve">epo. These will be needed to store the data sent from the new user registration form. </w:t>
-      </w:r>
     </w:p>
     <w:p/>
     <w:p>
       <w:r>
-        <w:t xml:space="preserve">I highly recommend that all the files related to the database or the XAMPP engine in any way use </w:t>
-      </w:r>
-      <w:proofErr w:type="gramStart"/>
-      <w:r>
-        <w:t>the .</w:t>
-      </w:r>
-      <w:proofErr w:type="spellStart"/>
-      <w:r>
-        <w:t>php</w:t>
-      </w:r>
-      <w:proofErr w:type="spellEnd"/>
-      <w:proofErr w:type="gramEnd"/>
-      <w:r>
-        <w:t xml:space="preserve"> extension instead of .html. This is because it is much easier to execute the html code in a </w:t>
-      </w:r>
-      <w:proofErr w:type="spellStart"/>
-      <w:r>
-        <w:t>php</w:t>
-      </w:r>
-      <w:proofErr w:type="spellEnd"/>
-      <w:r>
-        <w:t xml:space="preserve"> file than vice-versa. </w:t>
+        <w:t>For backend (XAMPP) individuals/team:</w:t>
+      </w:r>
+    </w:p>
+    <w:p>
+      <w:pPr>
+        <w:pStyle w:val="ListParagraph"/>
+        <w:numPr>
+          <w:ilvl w:val="0"/>
+          <w:numId w:val="4"/>
+        </w:numPr>
+      </w:pPr>
+      <w:r>
+        <w:t>Familiarize yourself with basics of PHP and PHPmyadmin.</w:t>
+      </w:r>
+    </w:p>
+    <w:p>
+      <w:pPr>
+        <w:pStyle w:val="ListParagraph"/>
+        <w:numPr>
+          <w:ilvl w:val="0"/>
+          <w:numId w:val="4"/>
+        </w:numPr>
+      </w:pPr>
+      <w:r>
+        <w:t>Install XAMPP version 5.5.24 (available on sourceforge). (CRITICAL as other versions might not work with the current process).</w:t>
+      </w:r>
+    </w:p>
+    <w:p>
+      <w:pPr>
+        <w:pStyle w:val="ListParagraph"/>
+        <w:numPr>
+          <w:ilvl w:val="0"/>
+          <w:numId w:val="4"/>
+        </w:numPr>
+      </w:pPr>
+      <w:r>
+        <w:lastRenderedPageBreak/>
+        <w:t>Go into applications folder for XAMPP.</w:t>
+      </w:r>
+    </w:p>
+    <w:p>
+      <w:pPr>
+        <w:pStyle w:val="ListParagraph"/>
+        <w:numPr>
+          <w:ilvl w:val="0"/>
+          <w:numId w:val="4"/>
+        </w:numPr>
+      </w:pPr>
+      <w:r>
+        <w:t>Go into htdocs folder in XAMPP folder.</w:t>
+      </w:r>
+    </w:p>
+    <w:p>
+      <w:pPr>
+        <w:pStyle w:val="ListParagraph"/>
+        <w:numPr>
+          <w:ilvl w:val="0"/>
+          <w:numId w:val="4"/>
+        </w:numPr>
+      </w:pPr>
+      <w:r>
+        <w:t>Paste addemp folder from github repo into this folder.</w:t>
+      </w:r>
+    </w:p>
+    <w:p>
+      <w:pPr>
+        <w:pStyle w:val="ListParagraph"/>
+        <w:numPr>
+          <w:ilvl w:val="0"/>
+          <w:numId w:val="4"/>
+        </w:numPr>
+      </w:pPr>
+      <w:r>
+        <w:t>Theoretically at this point if you open a web browser and type without quotes ‘local</w:t>
+      </w:r>
+      <w:r>
+        <w:t>host/addemp/SIM_Landing_Page.php</w:t>
+      </w:r>
+      <w:r>
+        <w:t>’, the landing page should open.</w:t>
+      </w:r>
+    </w:p>
+    <w:p>
+      <w:pPr>
+        <w:pStyle w:val="ListParagraph"/>
+        <w:numPr>
+          <w:ilvl w:val="0"/>
+          <w:numId w:val="4"/>
+        </w:numPr>
+      </w:pPr>
+      <w:r>
+        <w:t>Navigate yourself to different pages and see how the code is setup.</w:t>
+      </w:r>
+    </w:p>
+    <w:p>
+      <w:pPr>
+        <w:pStyle w:val="ListParagraph"/>
+        <w:numPr>
+          <w:ilvl w:val="0"/>
+          <w:numId w:val="4"/>
+        </w:numPr>
+      </w:pPr>
+      <w:r>
+        <w:t>In browser, type ‘localhost/phpmyadmin’.</w:t>
+      </w:r>
+    </w:p>
+    <w:p>
+      <w:pPr>
+        <w:pStyle w:val="ListParagraph"/>
+        <w:numPr>
+          <w:ilvl w:val="0"/>
+          <w:numId w:val="4"/>
+        </w:numPr>
+      </w:pPr>
+      <w:r>
+        <w:t>Create a new database</w:t>
+      </w:r>
+    </w:p>
+    <w:p>
+      <w:pPr>
+        <w:pStyle w:val="ListParagraph"/>
+        <w:numPr>
+          <w:ilvl w:val="0"/>
+          <w:numId w:val="4"/>
+        </w:numPr>
+      </w:pPr>
+      <w:r>
+        <w:t xml:space="preserve">Add the ‘User_info_Table’ and ‘Test_info_Table’ as shown in the screen shots in the github repo. These will be needed to store the data sent from the new user registration form. </w:t>
+      </w:r>
+    </w:p>
+    <w:p/>
+    <w:p>
+      <w:r>
+        <w:t xml:space="preserve">I highly recommend that all the files related to the database or the XAMPP engine in any way use the .php extension instead of .html. This is because it is much easier to execute the html code in a php file than vice-versa. </w:t>
       </w:r>
     </w:p>
     <w:p/>

</xml_diff>